<commit_message>
#44 + Task-012: Updated progress report
</commit_message>
<xml_diff>
--- a/Documents/Progress report.docx
+++ b/Documents/Progress report.docx
@@ -162,9 +162,11 @@
       <w:pPr>
         <w:pStyle w:val="Ttulo1"/>
       </w:pPr>
+      <w:bookmarkStart w:id="0" w:name="_Toc67926037"/>
       <w:r>
         <w:t>Contenidos</w:t>
       </w:r>
+      <w:bookmarkEnd w:id="0"/>
     </w:p>
     <w:sdt>
       <w:sdtPr>
@@ -202,7 +204,77 @@
           <w:r>
             <w:fldChar w:fldCharType="separate"/>
           </w:r>
-          <w:hyperlink w:anchor="_Toc67823109" w:history="1">
+          <w:hyperlink w:anchor="_Toc67926037" w:history="1">
+            <w:r>
+              <w:rPr>
+                <w:rStyle w:val="Hipervnculo"/>
+                <w:noProof/>
+              </w:rPr>
+              <w:t>Contenidos</w:t>
+            </w:r>
+            <w:r>
+              <w:rPr>
+                <w:noProof/>
+                <w:webHidden/>
+              </w:rPr>
+              <w:tab/>
+            </w:r>
+            <w:r>
+              <w:rPr>
+                <w:noProof/>
+                <w:webHidden/>
+              </w:rPr>
+              <w:fldChar w:fldCharType="begin"/>
+            </w:r>
+            <w:r>
+              <w:rPr>
+                <w:noProof/>
+                <w:webHidden/>
+              </w:rPr>
+              <w:instrText xml:space="preserve"> PAGEREF _Toc67926037 \h </w:instrText>
+            </w:r>
+            <w:r>
+              <w:rPr>
+                <w:noProof/>
+                <w:webHidden/>
+              </w:rPr>
+            </w:r>
+            <w:r>
+              <w:rPr>
+                <w:noProof/>
+                <w:webHidden/>
+              </w:rPr>
+              <w:fldChar w:fldCharType="separate"/>
+            </w:r>
+            <w:r>
+              <w:rPr>
+                <w:noProof/>
+                <w:webHidden/>
+              </w:rPr>
+              <w:t>1</w:t>
+            </w:r>
+            <w:r>
+              <w:rPr>
+                <w:noProof/>
+                <w:webHidden/>
+              </w:rPr>
+              <w:fldChar w:fldCharType="end"/>
+            </w:r>
+          </w:hyperlink>
+        </w:p>
+        <w:p>
+          <w:pPr>
+            <w:pStyle w:val="TDC1"/>
+            <w:tabs>
+              <w:tab w:val="right" w:leader="dot" w:pos="8494"/>
+            </w:tabs>
+            <w:rPr>
+              <w:rFonts w:eastAsiaTheme="minorEastAsia"/>
+              <w:noProof/>
+              <w:lang w:eastAsia="es-ES"/>
+            </w:rPr>
+          </w:pPr>
+          <w:hyperlink w:anchor="_Toc67926038" w:history="1">
             <w:r>
               <w:rPr>
                 <w:rStyle w:val="Hipervnculo"/>
@@ -231,7 +303,7 @@
                 <w:noProof/>
                 <w:webHidden/>
               </w:rPr>
-              <w:instrText xml:space="preserve"> PAGEREF _Toc67823109 \h </w:instrText>
+              <w:instrText xml:space="preserve"> PAGEREF _Toc67926038 \h </w:instrText>
             </w:r>
             <w:r>
               <w:rPr>
@@ -251,7 +323,7 @@
                 <w:noProof/>
                 <w:webHidden/>
               </w:rPr>
-              <w:t>2</w:t>
+              <w:t>3</w:t>
             </w:r>
             <w:r>
               <w:rPr>
@@ -275,7 +347,7 @@
               <w:lang w:eastAsia="es-ES"/>
             </w:rPr>
           </w:pPr>
-          <w:hyperlink w:anchor="_Toc67823110" w:history="1">
+          <w:hyperlink w:anchor="_Toc67926039" w:history="1">
             <w:r>
               <w:rPr>
                 <w:rStyle w:val="Hipervnculo"/>
@@ -320,7 +392,7 @@
                 <w:noProof/>
                 <w:webHidden/>
               </w:rPr>
-              <w:instrText xml:space="preserve"> PAGEREF _Toc67823110 \h </w:instrText>
+              <w:instrText xml:space="preserve"> PAGEREF _Toc67926039 \h </w:instrText>
             </w:r>
             <w:r>
               <w:rPr>
@@ -340,7 +412,7 @@
                 <w:noProof/>
                 <w:webHidden/>
               </w:rPr>
-              <w:t>2</w:t>
+              <w:t>3</w:t>
             </w:r>
             <w:r>
               <w:rPr>
@@ -364,7 +436,7 @@
               <w:lang w:eastAsia="es-ES"/>
             </w:rPr>
           </w:pPr>
-          <w:hyperlink w:anchor="_Toc67823111" w:history="1">
+          <w:hyperlink w:anchor="_Toc67926040" w:history="1">
             <w:r>
               <w:rPr>
                 <w:rStyle w:val="Hipervnculo"/>
@@ -410,7 +482,7 @@
                 <w:noProof/>
                 <w:webHidden/>
               </w:rPr>
-              <w:instrText xml:space="preserve"> PAGEREF _Toc67823111 \h </w:instrText>
+              <w:instrText xml:space="preserve"> PAGEREF _Toc67926040 \h </w:instrText>
             </w:r>
             <w:r>
               <w:rPr>
@@ -430,7 +502,7 @@
                 <w:noProof/>
                 <w:webHidden/>
               </w:rPr>
-              <w:t>3</w:t>
+              <w:t>4</w:t>
             </w:r>
             <w:r>
               <w:rPr>
@@ -454,7 +526,7 @@
               <w:lang w:eastAsia="es-ES"/>
             </w:rPr>
           </w:pPr>
-          <w:hyperlink w:anchor="_Toc67823112" w:history="1">
+          <w:hyperlink w:anchor="_Toc67926041" w:history="1">
             <w:r>
               <w:rPr>
                 <w:rStyle w:val="Hipervnculo"/>
@@ -498,7 +570,7 @@
                 <w:noProof/>
                 <w:webHidden/>
               </w:rPr>
-              <w:instrText xml:space="preserve"> PAGEREF _Toc67823112 \h </w:instrText>
+              <w:instrText xml:space="preserve"> PAGEREF _Toc67926041 \h </w:instrText>
             </w:r>
             <w:r>
               <w:rPr>
@@ -518,7 +590,7 @@
                 <w:noProof/>
                 <w:webHidden/>
               </w:rPr>
-              <w:t>4</w:t>
+              <w:t>5</w:t>
             </w:r>
             <w:r>
               <w:rPr>
@@ -542,7 +614,7 @@
               <w:lang w:eastAsia="es-ES"/>
             </w:rPr>
           </w:pPr>
-          <w:hyperlink w:anchor="_Toc67823113" w:history="1">
+          <w:hyperlink w:anchor="_Toc67926042" w:history="1">
             <w:r>
               <w:rPr>
                 <w:rStyle w:val="Hipervnculo"/>
@@ -586,7 +658,7 @@
                 <w:noProof/>
                 <w:webHidden/>
               </w:rPr>
-              <w:instrText xml:space="preserve"> PAGEREF _Toc67823113 \h </w:instrText>
+              <w:instrText xml:space="preserve"> PAGEREF _Toc67926042 \h </w:instrText>
             </w:r>
             <w:r>
               <w:rPr>
@@ -606,7 +678,7 @@
                 <w:noProof/>
                 <w:webHidden/>
               </w:rPr>
-              <w:t>5</w:t>
+              <w:t>6</w:t>
             </w:r>
             <w:r>
               <w:rPr>
@@ -630,7 +702,7 @@
               <w:lang w:eastAsia="es-ES"/>
             </w:rPr>
           </w:pPr>
-          <w:hyperlink w:anchor="_Toc67823114" w:history="1">
+          <w:hyperlink w:anchor="_Toc67926043" w:history="1">
             <w:r>
               <w:rPr>
                 <w:rStyle w:val="Hipervnculo"/>
@@ -674,7 +746,7 @@
                 <w:noProof/>
                 <w:webHidden/>
               </w:rPr>
-              <w:instrText xml:space="preserve"> PAGEREF _Toc67823114 \h </w:instrText>
+              <w:instrText xml:space="preserve"> PAGEREF _Toc67926043 \h </w:instrText>
             </w:r>
             <w:r>
               <w:rPr>
@@ -694,7 +766,7 @@
                 <w:noProof/>
                 <w:webHidden/>
               </w:rPr>
-              <w:t>6</w:t>
+              <w:t>7</w:t>
             </w:r>
             <w:r>
               <w:rPr>
@@ -718,7 +790,7 @@
               <w:lang w:eastAsia="es-ES"/>
             </w:rPr>
           </w:pPr>
-          <w:hyperlink w:anchor="_Toc67823115" w:history="1">
+          <w:hyperlink w:anchor="_Toc67926044" w:history="1">
             <w:r>
               <w:rPr>
                 <w:rStyle w:val="Hipervnculo"/>
@@ -762,7 +834,7 @@
                 <w:noProof/>
                 <w:webHidden/>
               </w:rPr>
-              <w:instrText xml:space="preserve"> PAGEREF _Toc67823115 \h </w:instrText>
+              <w:instrText xml:space="preserve"> PAGEREF _Toc67926044 \h </w:instrText>
             </w:r>
             <w:r>
               <w:rPr>
@@ -782,7 +854,7 @@
                 <w:noProof/>
                 <w:webHidden/>
               </w:rPr>
-              <w:t>7</w:t>
+              <w:t>8</w:t>
             </w:r>
             <w:r>
               <w:rPr>
@@ -805,14 +877,14 @@
               <w:lang w:eastAsia="es-ES"/>
             </w:rPr>
           </w:pPr>
-          <w:hyperlink w:anchor="_Toc67823116" w:history="1">
+          <w:hyperlink w:anchor="_Toc67926045" w:history="1">
             <w:r>
               <w:rPr>
                 <w:rStyle w:val="Hipervnculo"/>
                 <w:noProof/>
                 <w:lang w:eastAsia="es-ES"/>
               </w:rPr>
-              <w:t>Sem</w:t>
+              <w:t xml:space="preserve">Semana </w:t>
             </w:r>
             <w:r>
               <w:rPr>
@@ -820,15 +892,95 @@
                 <w:noProof/>
                 <w:lang w:eastAsia="es-ES"/>
               </w:rPr>
-              <w:t>a</w:t>
-            </w:r>
+              <w:t>2</w:t>
+            </w:r>
+            <w:r>
+              <w:rPr>
+                <w:noProof/>
+                <w:webHidden/>
+              </w:rPr>
+              <w:tab/>
+            </w:r>
+            <w:r>
+              <w:rPr>
+                <w:noProof/>
+                <w:webHidden/>
+              </w:rPr>
+              <w:fldChar w:fldCharType="begin"/>
+            </w:r>
+            <w:r>
+              <w:rPr>
+                <w:noProof/>
+                <w:webHidden/>
+              </w:rPr>
+              <w:instrText xml:space="preserve"> PAGEREF _Toc67926045 \h </w:instrText>
+            </w:r>
+            <w:r>
+              <w:rPr>
+                <w:noProof/>
+                <w:webHidden/>
+              </w:rPr>
+            </w:r>
+            <w:r>
+              <w:rPr>
+                <w:noProof/>
+                <w:webHidden/>
+              </w:rPr>
+              <w:fldChar w:fldCharType="separate"/>
+            </w:r>
+            <w:r>
+              <w:rPr>
+                <w:noProof/>
+                <w:webHidden/>
+              </w:rPr>
+              <w:t>9</w:t>
+            </w:r>
+            <w:r>
+              <w:rPr>
+                <w:noProof/>
+                <w:webHidden/>
+              </w:rPr>
+              <w:fldChar w:fldCharType="end"/>
+            </w:r>
+          </w:hyperlink>
+        </w:p>
+        <w:p>
+          <w:pPr>
+            <w:pStyle w:val="TDC2"/>
+            <w:tabs>
+              <w:tab w:val="left" w:pos="660"/>
+              <w:tab w:val="right" w:leader="dot" w:pos="8494"/>
+            </w:tabs>
+            <w:rPr>
+              <w:rFonts w:eastAsiaTheme="minorEastAsia"/>
+              <w:noProof/>
+              <w:lang w:eastAsia="es-ES"/>
+            </w:rPr>
+          </w:pPr>
+          <w:hyperlink w:anchor="_Toc67926046" w:history="1">
             <w:r>
               <w:rPr>
                 <w:rStyle w:val="Hipervnculo"/>
                 <w:noProof/>
                 <w:lang w:eastAsia="es-ES"/>
               </w:rPr>
-              <w:t>na 2</w:t>
+              <w:t>1.</w:t>
+            </w:r>
+            <w:r>
+              <w:rPr>
+                <w:rFonts w:eastAsiaTheme="minorEastAsia"/>
+                <w:noProof/>
+                <w:lang w:eastAsia="es-ES"/>
+              </w:rPr>
+              <w:tab/>
+            </w:r>
+            <w:r>
+              <w:rPr>
+                <w:rStyle w:val="Hipervnculo"/>
+                <w:noProof/>
+                <w:lang w:eastAsia="es-ES"/>
+              </w:rPr>
+              <w:t>Isabel Arrans Vega</w:t>
             </w:r>
             <w:r>
               <w:rPr>
@@ -849,7 +1001,7 @@
                 <w:noProof/>
                 <w:webHidden/>
               </w:rPr>
-              <w:instrText xml:space="preserve"> PAGEREF _Toc67823116 \h </w:instrText>
+              <w:instrText xml:space="preserve"> PAGEREF _Toc67926046 \h </w:instrText>
             </w:r>
             <w:r>
               <w:rPr>
@@ -869,7 +1021,447 @@
                 <w:noProof/>
                 <w:webHidden/>
               </w:rPr>
-              <w:t>8</w:t>
+              <w:t>9</w:t>
+            </w:r>
+            <w:r>
+              <w:rPr>
+                <w:noProof/>
+                <w:webHidden/>
+              </w:rPr>
+              <w:fldChar w:fldCharType="end"/>
+            </w:r>
+          </w:hyperlink>
+        </w:p>
+        <w:p>
+          <w:pPr>
+            <w:pStyle w:val="TDC2"/>
+            <w:tabs>
+              <w:tab w:val="left" w:pos="660"/>
+              <w:tab w:val="right" w:leader="dot" w:pos="8494"/>
+            </w:tabs>
+            <w:rPr>
+              <w:rFonts w:eastAsiaTheme="minorEastAsia"/>
+              <w:noProof/>
+              <w:lang w:eastAsia="es-ES"/>
+            </w:rPr>
+          </w:pPr>
+          <w:hyperlink w:anchor="_Toc67926047" w:history="1">
+            <w:r>
+              <w:rPr>
+                <w:rStyle w:val="Hipervnculo"/>
+                <w:noProof/>
+                <w:lang w:eastAsia="es-ES"/>
+              </w:rPr>
+              <w:t>2.</w:t>
+            </w:r>
+            <w:r>
+              <w:rPr>
+                <w:rFonts w:eastAsiaTheme="minorEastAsia"/>
+                <w:noProof/>
+                <w:lang w:eastAsia="es-ES"/>
+              </w:rPr>
+              <w:tab/>
+            </w:r>
+            <w:r>
+              <w:rPr>
+                <w:rStyle w:val="Hipervnculo"/>
+                <w:noProof/>
+                <w:lang w:eastAsia="es-ES"/>
+              </w:rPr>
+              <w:t>José Manuel Bejerano Pozo</w:t>
+            </w:r>
+            <w:r>
+              <w:rPr>
+                <w:noProof/>
+                <w:webHidden/>
+              </w:rPr>
+              <w:tab/>
+            </w:r>
+            <w:r>
+              <w:rPr>
+                <w:noProof/>
+                <w:webHidden/>
+              </w:rPr>
+              <w:fldChar w:fldCharType="begin"/>
+            </w:r>
+            <w:r>
+              <w:rPr>
+                <w:noProof/>
+                <w:webHidden/>
+              </w:rPr>
+              <w:instrText xml:space="preserve"> PAGEREF _Toc67926047 \h </w:instrText>
+            </w:r>
+            <w:r>
+              <w:rPr>
+                <w:noProof/>
+                <w:webHidden/>
+              </w:rPr>
+            </w:r>
+            <w:r>
+              <w:rPr>
+                <w:noProof/>
+                <w:webHidden/>
+              </w:rPr>
+              <w:fldChar w:fldCharType="separate"/>
+            </w:r>
+            <w:r>
+              <w:rPr>
+                <w:noProof/>
+                <w:webHidden/>
+              </w:rPr>
+              <w:t>10</w:t>
+            </w:r>
+            <w:r>
+              <w:rPr>
+                <w:noProof/>
+                <w:webHidden/>
+              </w:rPr>
+              <w:fldChar w:fldCharType="end"/>
+            </w:r>
+          </w:hyperlink>
+        </w:p>
+        <w:p>
+          <w:pPr>
+            <w:pStyle w:val="TDC2"/>
+            <w:tabs>
+              <w:tab w:val="left" w:pos="660"/>
+              <w:tab w:val="right" w:leader="dot" w:pos="8494"/>
+            </w:tabs>
+            <w:rPr>
+              <w:rFonts w:eastAsiaTheme="minorEastAsia"/>
+              <w:noProof/>
+              <w:lang w:eastAsia="es-ES"/>
+            </w:rPr>
+          </w:pPr>
+          <w:hyperlink w:anchor="_Toc67926048" w:history="1">
+            <w:r>
+              <w:rPr>
+                <w:rStyle w:val="Hipervnculo"/>
+                <w:noProof/>
+                <w:lang w:eastAsia="es-ES"/>
+              </w:rPr>
+              <w:t>3.</w:t>
+            </w:r>
+            <w:r>
+              <w:rPr>
+                <w:rFonts w:eastAsiaTheme="minorEastAsia"/>
+                <w:noProof/>
+                <w:lang w:eastAsia="es-ES"/>
+              </w:rPr>
+              <w:tab/>
+            </w:r>
+            <w:r>
+              <w:rPr>
+                <w:rStyle w:val="Hipervnculo"/>
+                <w:noProof/>
+                <w:lang w:eastAsia="es-ES"/>
+              </w:rPr>
+              <w:t>Francisco Javier Beltrán Rabadán</w:t>
+            </w:r>
+            <w:r>
+              <w:rPr>
+                <w:noProof/>
+                <w:webHidden/>
+              </w:rPr>
+              <w:tab/>
+            </w:r>
+            <w:r>
+              <w:rPr>
+                <w:noProof/>
+                <w:webHidden/>
+              </w:rPr>
+              <w:fldChar w:fldCharType="begin"/>
+            </w:r>
+            <w:r>
+              <w:rPr>
+                <w:noProof/>
+                <w:webHidden/>
+              </w:rPr>
+              <w:instrText xml:space="preserve"> PAGEREF _Toc67926048 \h </w:instrText>
+            </w:r>
+            <w:r>
+              <w:rPr>
+                <w:noProof/>
+                <w:webHidden/>
+              </w:rPr>
+            </w:r>
+            <w:r>
+              <w:rPr>
+                <w:noProof/>
+                <w:webHidden/>
+              </w:rPr>
+              <w:fldChar w:fldCharType="separate"/>
+            </w:r>
+            <w:r>
+              <w:rPr>
+                <w:noProof/>
+                <w:webHidden/>
+              </w:rPr>
+              <w:t>11</w:t>
+            </w:r>
+            <w:r>
+              <w:rPr>
+                <w:noProof/>
+                <w:webHidden/>
+              </w:rPr>
+              <w:fldChar w:fldCharType="end"/>
+            </w:r>
+          </w:hyperlink>
+        </w:p>
+        <w:p>
+          <w:pPr>
+            <w:pStyle w:val="TDC2"/>
+            <w:tabs>
+              <w:tab w:val="left" w:pos="660"/>
+              <w:tab w:val="right" w:leader="dot" w:pos="8494"/>
+            </w:tabs>
+            <w:rPr>
+              <w:rFonts w:eastAsiaTheme="minorEastAsia"/>
+              <w:noProof/>
+              <w:lang w:eastAsia="es-ES"/>
+            </w:rPr>
+          </w:pPr>
+          <w:hyperlink w:anchor="_Toc67926049" w:history="1">
+            <w:r>
+              <w:rPr>
+                <w:rStyle w:val="Hipervnculo"/>
+                <w:noProof/>
+                <w:lang w:eastAsia="es-ES"/>
+              </w:rPr>
+              <w:t>4.</w:t>
+            </w:r>
+            <w:r>
+              <w:rPr>
+                <w:rFonts w:eastAsiaTheme="minorEastAsia"/>
+                <w:noProof/>
+                <w:lang w:eastAsia="es-ES"/>
+              </w:rPr>
+              <w:tab/>
+            </w:r>
+            <w:r>
+              <w:rPr>
+                <w:rStyle w:val="Hipervnculo"/>
+                <w:noProof/>
+                <w:lang w:eastAsia="es-ES"/>
+              </w:rPr>
+              <w:t>Matthew Bwye Lera</w:t>
+            </w:r>
+            <w:r>
+              <w:rPr>
+                <w:noProof/>
+                <w:webHidden/>
+              </w:rPr>
+              <w:tab/>
+            </w:r>
+            <w:r>
+              <w:rPr>
+                <w:noProof/>
+                <w:webHidden/>
+              </w:rPr>
+              <w:fldChar w:fldCharType="begin"/>
+            </w:r>
+            <w:r>
+              <w:rPr>
+                <w:noProof/>
+                <w:webHidden/>
+              </w:rPr>
+              <w:instrText xml:space="preserve"> PAGEREF _Toc67926049 \h </w:instrText>
+            </w:r>
+            <w:r>
+              <w:rPr>
+                <w:noProof/>
+                <w:webHidden/>
+              </w:rPr>
+            </w:r>
+            <w:r>
+              <w:rPr>
+                <w:noProof/>
+                <w:webHidden/>
+              </w:rPr>
+              <w:fldChar w:fldCharType="separate"/>
+            </w:r>
+            <w:r>
+              <w:rPr>
+                <w:noProof/>
+                <w:webHidden/>
+              </w:rPr>
+              <w:t>12</w:t>
+            </w:r>
+            <w:r>
+              <w:rPr>
+                <w:noProof/>
+                <w:webHidden/>
+              </w:rPr>
+              <w:fldChar w:fldCharType="end"/>
+            </w:r>
+          </w:hyperlink>
+        </w:p>
+        <w:p>
+          <w:pPr>
+            <w:pStyle w:val="TDC2"/>
+            <w:tabs>
+              <w:tab w:val="left" w:pos="660"/>
+              <w:tab w:val="right" w:leader="dot" w:pos="8494"/>
+            </w:tabs>
+            <w:rPr>
+              <w:rFonts w:eastAsiaTheme="minorEastAsia"/>
+              <w:noProof/>
+              <w:lang w:eastAsia="es-ES"/>
+            </w:rPr>
+          </w:pPr>
+          <w:hyperlink w:anchor="_Toc67926050" w:history="1">
+            <w:r>
+              <w:rPr>
+                <w:rStyle w:val="Hipervnculo"/>
+                <w:noProof/>
+                <w:lang w:eastAsia="es-ES"/>
+              </w:rPr>
+              <w:t>5.</w:t>
+            </w:r>
+            <w:r>
+              <w:rPr>
+                <w:rFonts w:eastAsiaTheme="minorEastAsia"/>
+                <w:noProof/>
+                <w:lang w:eastAsia="es-ES"/>
+              </w:rPr>
+              <w:tab/>
+            </w:r>
+            <w:r>
+              <w:rPr>
+                <w:rStyle w:val="Hipervnculo"/>
+                <w:noProof/>
+                <w:lang w:eastAsia="es-ES"/>
+              </w:rPr>
+              <w:t>Pablo Colmenero Capote</w:t>
+            </w:r>
+            <w:r>
+              <w:rPr>
+                <w:noProof/>
+                <w:webHidden/>
+              </w:rPr>
+              <w:tab/>
+            </w:r>
+            <w:r>
+              <w:rPr>
+                <w:noProof/>
+                <w:webHidden/>
+              </w:rPr>
+              <w:fldChar w:fldCharType="begin"/>
+            </w:r>
+            <w:r>
+              <w:rPr>
+                <w:noProof/>
+                <w:webHidden/>
+              </w:rPr>
+              <w:instrText xml:space="preserve"> PAGEREF _Toc67926050 \h </w:instrText>
+            </w:r>
+            <w:r>
+              <w:rPr>
+                <w:noProof/>
+                <w:webHidden/>
+              </w:rPr>
+            </w:r>
+            <w:r>
+              <w:rPr>
+                <w:noProof/>
+                <w:webHidden/>
+              </w:rPr>
+              <w:fldChar w:fldCharType="separate"/>
+            </w:r>
+            <w:r>
+              <w:rPr>
+                <w:noProof/>
+                <w:webHidden/>
+              </w:rPr>
+              <w:t>13</w:t>
+            </w:r>
+            <w:r>
+              <w:rPr>
+                <w:noProof/>
+                <w:webHidden/>
+              </w:rPr>
+              <w:fldChar w:fldCharType="end"/>
+            </w:r>
+          </w:hyperlink>
+        </w:p>
+        <w:p>
+          <w:pPr>
+            <w:pStyle w:val="TDC2"/>
+            <w:tabs>
+              <w:tab w:val="left" w:pos="660"/>
+              <w:tab w:val="right" w:leader="dot" w:pos="8494"/>
+            </w:tabs>
+            <w:rPr>
+              <w:rFonts w:eastAsiaTheme="minorEastAsia"/>
+              <w:noProof/>
+              <w:lang w:eastAsia="es-ES"/>
+            </w:rPr>
+          </w:pPr>
+          <w:hyperlink w:anchor="_Toc67926051" w:history="1">
+            <w:r>
+              <w:rPr>
+                <w:rStyle w:val="Hipervnculo"/>
+                <w:noProof/>
+                <w:lang w:eastAsia="es-ES"/>
+              </w:rPr>
+              <w:t>6.</w:t>
+            </w:r>
+            <w:r>
+              <w:rPr>
+                <w:rFonts w:eastAsiaTheme="minorEastAsia"/>
+                <w:noProof/>
+                <w:lang w:eastAsia="es-ES"/>
+              </w:rPr>
+              <w:tab/>
+            </w:r>
+            <w:r>
+              <w:rPr>
+                <w:rStyle w:val="Hipervnculo"/>
+                <w:noProof/>
+                <w:lang w:eastAsia="es-ES"/>
+              </w:rPr>
+              <w:t>Guillermo López Rosado</w:t>
+            </w:r>
+            <w:r>
+              <w:rPr>
+                <w:noProof/>
+                <w:webHidden/>
+              </w:rPr>
+              <w:tab/>
+            </w:r>
+            <w:r>
+              <w:rPr>
+                <w:noProof/>
+                <w:webHidden/>
+              </w:rPr>
+              <w:fldChar w:fldCharType="begin"/>
+            </w:r>
+            <w:r>
+              <w:rPr>
+                <w:noProof/>
+                <w:webHidden/>
+              </w:rPr>
+              <w:instrText xml:space="preserve"> PAGEREF _Toc67926051 \h </w:instrText>
+            </w:r>
+            <w:r>
+              <w:rPr>
+                <w:noProof/>
+                <w:webHidden/>
+              </w:rPr>
+            </w:r>
+            <w:r>
+              <w:rPr>
+                <w:noProof/>
+                <w:webHidden/>
+              </w:rPr>
+              <w:fldChar w:fldCharType="separate"/>
+            </w:r>
+            <w:r>
+              <w:rPr>
+                <w:noProof/>
+                <w:webHidden/>
+              </w:rPr>
+              <w:t>14</w:t>
             </w:r>
             <w:r>
               <w:rPr>
@@ -1071,6 +1663,13 @@
                 <w:lang w:eastAsia="es-ES"/>
               </w:rPr>
             </w:pPr>
+            <w:r>
+              <w:rPr>
+                <w:rFonts w:eastAsia="Times New Roman"/>
+                <w:lang w:eastAsia="es-ES"/>
+              </w:rPr>
+              <w:t>2</w:t>
+            </w:r>
           </w:p>
         </w:tc>
         <w:tc>
@@ -1085,6 +1684,13 @@
                 <w:lang w:eastAsia="es-ES"/>
               </w:rPr>
             </w:pPr>
+            <w:r>
+              <w:rPr>
+                <w:rFonts w:eastAsia="Times New Roman"/>
+                <w:lang w:eastAsia="es-ES"/>
+              </w:rPr>
+              <w:t>29/03/2021</w:t>
+            </w:r>
           </w:p>
         </w:tc>
         <w:tc>
@@ -1099,6 +1705,13 @@
                 <w:lang w:eastAsia="es-ES"/>
               </w:rPr>
             </w:pPr>
+            <w:r>
+              <w:rPr>
+                <w:rFonts w:eastAsia="Times New Roman"/>
+                <w:lang w:eastAsia="es-ES"/>
+              </w:rPr>
+              <w:t>Ampliación de planes de la semana 2 e inclusión de progresiones y problemas encontrados</w:t>
+            </w:r>
           </w:p>
         </w:tc>
       </w:tr>
@@ -1225,7 +1838,7 @@
           <w:lang w:eastAsia="es-ES"/>
         </w:rPr>
       </w:pPr>
-      <w:bookmarkStart w:id="0" w:name="_Toc67823109"/>
+      <w:bookmarkStart w:id="1" w:name="_Toc67926038"/>
       <w:r>
         <w:rPr>
           <w:rFonts w:eastAsia="Times New Roman"/>
@@ -1234,7 +1847,7 @@
         <w:lastRenderedPageBreak/>
         <w:t>Semana 1</w:t>
       </w:r>
-      <w:bookmarkEnd w:id="0"/>
+      <w:bookmarkEnd w:id="1"/>
     </w:p>
     <w:p>
       <w:pPr>
@@ -1264,7 +1877,7 @@
           <w:lang w:eastAsia="es-ES"/>
         </w:rPr>
       </w:pPr>
-      <w:bookmarkStart w:id="1" w:name="_Toc67823110"/>
+      <w:bookmarkStart w:id="2" w:name="_Toc67926039"/>
       <w:r>
         <w:rPr>
           <w:lang w:eastAsia="es-ES"/>
@@ -1285,7 +1898,7 @@
         </w:rPr>
         <w:t xml:space="preserve"> Vega</w:t>
       </w:r>
-      <w:bookmarkEnd w:id="1"/>
+      <w:bookmarkEnd w:id="2"/>
     </w:p>
     <w:p>
       <w:pPr>
@@ -2492,7 +3105,7 @@
           <w:lang w:eastAsia="es-ES"/>
         </w:rPr>
       </w:pPr>
-      <w:bookmarkStart w:id="2" w:name="_Toc67823111"/>
+      <w:bookmarkStart w:id="3" w:name="_Toc67926040"/>
       <w:r>
         <w:rPr>
           <w:rFonts w:eastAsia="Times New Roman"/>
@@ -2501,7 +3114,7 @@
         <w:lastRenderedPageBreak/>
         <w:t>José Manuel Bejerano Pozo</w:t>
       </w:r>
-      <w:bookmarkEnd w:id="2"/>
+      <w:bookmarkEnd w:id="3"/>
     </w:p>
     <w:p>
       <w:pPr>
@@ -2852,23 +3465,7 @@
                 <w:rFonts w:eastAsia="Times New Roman" w:cstheme="minorHAnsi"/>
                 <w:lang w:eastAsia="es-ES"/>
               </w:rPr>
-              <w:t xml:space="preserve">Hubo problemas con el proyecto ya que no estaba bien subido, pero una vez el </w:t>
-            </w:r>
-            <w:proofErr w:type="gramStart"/>
-            <w:r>
-              <w:rPr>
-                <w:rFonts w:eastAsia="Times New Roman" w:cstheme="minorHAnsi"/>
-                <w:lang w:eastAsia="es-ES"/>
-              </w:rPr>
-              <w:t>manager</w:t>
-            </w:r>
-            <w:proofErr w:type="gramEnd"/>
-            <w:r>
-              <w:rPr>
-                <w:rFonts w:eastAsia="Times New Roman" w:cstheme="minorHAnsi"/>
-                <w:lang w:eastAsia="es-ES"/>
-              </w:rPr>
-              <w:t xml:space="preserve"> corrigió el error, todo pareció funcionar de nuevo</w:t>
+              <w:t>Hubo problemas con el proyecto ya que no estaba bien subido, pero una vez el manager corrigió el error, todo pareció funcionar de nuevo</w:t>
             </w:r>
           </w:p>
         </w:tc>
@@ -3594,7 +4191,7 @@
           <w:lang w:eastAsia="es-ES"/>
         </w:rPr>
       </w:pPr>
-      <w:bookmarkStart w:id="3" w:name="_Toc67823112"/>
+      <w:bookmarkStart w:id="4" w:name="_Toc67926041"/>
       <w:r>
         <w:rPr>
           <w:lang w:eastAsia="es-ES"/>
@@ -3602,7 +4199,7 @@
         <w:lastRenderedPageBreak/>
         <w:t>Francisco Javier Beltrán Rabadán</w:t>
       </w:r>
-      <w:bookmarkEnd w:id="3"/>
+      <w:bookmarkEnd w:id="4"/>
     </w:p>
     <w:p>
       <w:pPr>
@@ -4672,7 +5269,7 @@
           <w:lang w:eastAsia="es-ES"/>
         </w:rPr>
       </w:pPr>
-      <w:bookmarkStart w:id="4" w:name="_Toc67823113"/>
+      <w:bookmarkStart w:id="5" w:name="_Toc67926042"/>
       <w:r>
         <w:rPr>
           <w:lang w:eastAsia="es-ES"/>
@@ -4680,7 +5277,7 @@
         <w:lastRenderedPageBreak/>
         <w:t>Matthew Bwye Lera</w:t>
       </w:r>
-      <w:bookmarkEnd w:id="4"/>
+      <w:bookmarkEnd w:id="5"/>
     </w:p>
     <w:p>
       <w:pPr>
@@ -5819,7 +6416,7 @@
           <w:lang w:eastAsia="es-ES"/>
         </w:rPr>
       </w:pPr>
-      <w:bookmarkStart w:id="5" w:name="_Toc67823114"/>
+      <w:bookmarkStart w:id="6" w:name="_Toc67926043"/>
       <w:r>
         <w:rPr>
           <w:lang w:eastAsia="es-ES"/>
@@ -5827,7 +6424,7 @@
         <w:lastRenderedPageBreak/>
         <w:t>Pablo Colmenero Capote</w:t>
       </w:r>
-      <w:bookmarkEnd w:id="5"/>
+      <w:bookmarkEnd w:id="6"/>
     </w:p>
     <w:p>
       <w:pPr>
@@ -6897,7 +7494,7 @@
           <w:lang w:eastAsia="es-ES"/>
         </w:rPr>
       </w:pPr>
-      <w:bookmarkStart w:id="6" w:name="_Toc67823115"/>
+      <w:bookmarkStart w:id="7" w:name="_Toc67926044"/>
       <w:r>
         <w:rPr>
           <w:lang w:eastAsia="es-ES"/>
@@ -6905,7 +7502,7 @@
         <w:lastRenderedPageBreak/>
         <w:t>Guillermo López Rosado</w:t>
       </w:r>
-      <w:bookmarkEnd w:id="6"/>
+      <w:bookmarkEnd w:id="7"/>
     </w:p>
     <w:p>
       <w:pPr>
@@ -7978,7 +8575,7 @@
           <w:lang w:eastAsia="es-ES"/>
         </w:rPr>
       </w:pPr>
-      <w:bookmarkStart w:id="7" w:name="_Toc67823116"/>
+      <w:bookmarkStart w:id="8" w:name="_Toc67926045"/>
       <w:r>
         <w:rPr>
           <w:lang w:eastAsia="es-ES"/>
@@ -7986,7 +8583,7 @@
         <w:lastRenderedPageBreak/>
         <w:t>Semana 2</w:t>
       </w:r>
-      <w:bookmarkEnd w:id="7"/>
+      <w:bookmarkEnd w:id="8"/>
     </w:p>
     <w:p>
       <w:pPr>
@@ -7998,43 +8595,7 @@
         <w:rPr>
           <w:lang w:eastAsia="es-ES"/>
         </w:rPr>
-        <w:t>2</w:t>
-      </w:r>
-      <w:r>
-        <w:rPr>
-          <w:lang w:eastAsia="es-ES"/>
-        </w:rPr>
-        <w:t>8</w:t>
-      </w:r>
-      <w:r>
-        <w:rPr>
-          <w:lang w:eastAsia="es-ES"/>
-        </w:rPr>
-        <w:t xml:space="preserve">/03/2021 -&gt; </w:t>
-      </w:r>
-      <w:r>
-        <w:rPr>
-          <w:lang w:eastAsia="es-ES"/>
-        </w:rPr>
-        <w:t>04</w:t>
-      </w:r>
-      <w:r>
-        <w:rPr>
-          <w:lang w:eastAsia="es-ES"/>
-        </w:rPr>
-        <w:t>/0</w:t>
-      </w:r>
-      <w:r>
-        <w:rPr>
-          <w:lang w:eastAsia="es-ES"/>
-        </w:rPr>
-        <w:t>4/</w:t>
-      </w:r>
-      <w:r>
-        <w:rPr>
-          <w:lang w:eastAsia="es-ES"/>
-        </w:rPr>
-        <w:t>2021</w:t>
+        <w:t>28/03/2021 -&gt; 04/04/2021</w:t>
       </w:r>
     </w:p>
     <w:p>
@@ -8048,6 +8609,7 @@
           <w:lang w:eastAsia="es-ES"/>
         </w:rPr>
       </w:pPr>
+      <w:bookmarkStart w:id="9" w:name="_Toc67926046"/>
       <w:r>
         <w:rPr>
           <w:lang w:eastAsia="es-ES"/>
@@ -8068,6 +8630,7 @@
         </w:rPr>
         <w:t xml:space="preserve"> Vega</w:t>
       </w:r>
+      <w:bookmarkEnd w:id="9"/>
     </w:p>
     <w:p>
       <w:pPr>
@@ -8088,10 +8651,10 @@
         <w:tblLook w:val="04A0" w:firstRow="1" w:lastRow="0" w:firstColumn="1" w:lastColumn="0" w:noHBand="0" w:noVBand="1"/>
       </w:tblPr>
       <w:tblGrid>
-        <w:gridCol w:w="1514"/>
-        <w:gridCol w:w="4298"/>
+        <w:gridCol w:w="1411"/>
+        <w:gridCol w:w="3124"/>
         <w:gridCol w:w="1235"/>
-        <w:gridCol w:w="1437"/>
+        <w:gridCol w:w="2714"/>
       </w:tblGrid>
       <w:tr>
         <w:trPr>
@@ -8424,33 +8987,62 @@
                 <w:lang w:eastAsia="es-ES"/>
               </w:rPr>
             </w:pPr>
-          </w:p>
-        </w:tc>
-        <w:tc>
-          <w:tcPr>
-            <w:tcW w:w="0" w:type="auto"/>
-            <w:tcBorders>
-              <w:top w:val="single" w:sz="8" w:space="0" w:color="000000"/>
-              <w:left w:val="single" w:sz="8" w:space="0" w:color="000000"/>
-              <w:bottom w:val="single" w:sz="8" w:space="0" w:color="000000"/>
-              <w:right w:val="single" w:sz="8" w:space="0" w:color="000000"/>
-            </w:tcBorders>
-            <w:tcMar>
-              <w:top w:w="100" w:type="dxa"/>
-              <w:left w:w="100" w:type="dxa"/>
-              <w:bottom w:w="100" w:type="dxa"/>
-              <w:right w:w="100" w:type="dxa"/>
-            </w:tcMar>
-          </w:tcPr>
-          <w:p>
-            <w:pPr>
-              <w:spacing w:after="0" w:line="240" w:lineRule="auto"/>
-              <w:jc w:val="center"/>
-              <w:rPr>
-                <w:rFonts w:eastAsia="Times New Roman" w:cstheme="minorHAnsi"/>
-                <w:lang w:eastAsia="es-ES"/>
-              </w:rPr>
-            </w:pPr>
+            <w:r>
+              <w:rPr>
+                <w:rFonts w:eastAsia="Times New Roman" w:cstheme="minorHAnsi"/>
+                <w:lang w:eastAsia="es-ES"/>
+              </w:rPr>
+              <w:t>Completo</w:t>
+            </w:r>
+          </w:p>
+        </w:tc>
+        <w:tc>
+          <w:tcPr>
+            <w:tcW w:w="0" w:type="auto"/>
+            <w:tcBorders>
+              <w:top w:val="single" w:sz="8" w:space="0" w:color="000000"/>
+              <w:left w:val="single" w:sz="8" w:space="0" w:color="000000"/>
+              <w:bottom w:val="single" w:sz="8" w:space="0" w:color="000000"/>
+              <w:right w:val="single" w:sz="8" w:space="0" w:color="000000"/>
+            </w:tcBorders>
+            <w:tcMar>
+              <w:top w:w="100" w:type="dxa"/>
+              <w:left w:w="100" w:type="dxa"/>
+              <w:bottom w:w="100" w:type="dxa"/>
+              <w:right w:w="100" w:type="dxa"/>
+            </w:tcMar>
+          </w:tcPr>
+          <w:p>
+            <w:pPr>
+              <w:spacing w:after="0" w:line="240" w:lineRule="auto"/>
+              <w:rPr>
+                <w:rFonts w:eastAsia="Times New Roman" w:cstheme="minorHAnsi"/>
+                <w:lang w:eastAsia="es-ES"/>
+              </w:rPr>
+            </w:pPr>
+            <w:r>
+              <w:rPr>
+                <w:rFonts w:eastAsia="Times New Roman" w:cstheme="minorHAnsi"/>
+                <w:lang w:eastAsia="es-ES"/>
+              </w:rPr>
+              <w:t xml:space="preserve">No existe desplegable para acceder a la vista sin cambiar manualmente la </w:t>
+            </w:r>
+            <w:proofErr w:type="spellStart"/>
+            <w:r>
+              <w:rPr>
+                <w:rFonts w:eastAsia="Times New Roman" w:cstheme="minorHAnsi"/>
+                <w:lang w:eastAsia="es-ES"/>
+              </w:rPr>
+              <w:t>url</w:t>
+            </w:r>
+            <w:proofErr w:type="spellEnd"/>
+            <w:r>
+              <w:rPr>
+                <w:rFonts w:eastAsia="Times New Roman" w:cstheme="minorHAnsi"/>
+                <w:lang w:eastAsia="es-ES"/>
+              </w:rPr>
+              <w:t>.</w:t>
+            </w:r>
           </w:p>
         </w:tc>
       </w:tr>
@@ -8511,6 +9103,13 @@
                 <w:lang w:eastAsia="es-ES"/>
               </w:rPr>
             </w:pPr>
+            <w:r>
+              <w:rPr>
+                <w:rFonts w:eastAsia="Times New Roman" w:cstheme="minorHAnsi"/>
+                <w:lang w:eastAsia="es-ES"/>
+              </w:rPr>
+              <w:t>Implementación de desplegables en la vista para acceder a las distintas vistas de la página</w:t>
+            </w:r>
           </w:p>
         </w:tc>
         <w:tc>
@@ -9145,6 +9744,7 @@
           <w:lang w:eastAsia="es-ES"/>
         </w:rPr>
       </w:pPr>
+      <w:bookmarkStart w:id="10" w:name="_Toc67926047"/>
       <w:r>
         <w:rPr>
           <w:lang w:eastAsia="es-ES"/>
@@ -9152,6 +9752,7 @@
         <w:lastRenderedPageBreak/>
         <w:t>José Manuel Bejerano Pozo</w:t>
       </w:r>
+      <w:bookmarkEnd w:id="10"/>
     </w:p>
     <w:p>
       <w:pPr>
@@ -9172,10 +9773,10 @@
         <w:tblLook w:val="04A0" w:firstRow="1" w:lastRow="0" w:firstColumn="1" w:lastColumn="0" w:noHBand="0" w:noVBand="1"/>
       </w:tblPr>
       <w:tblGrid>
-        <w:gridCol w:w="1653"/>
-        <w:gridCol w:w="4159"/>
+        <w:gridCol w:w="1574"/>
+        <w:gridCol w:w="3625"/>
         <w:gridCol w:w="1235"/>
-        <w:gridCol w:w="1437"/>
+        <w:gridCol w:w="2050"/>
       </w:tblGrid>
       <w:tr>
         <w:trPr>
@@ -9418,14 +10019,7 @@
                 <w:rFonts w:eastAsia="Times New Roman" w:cstheme="minorHAnsi"/>
                 <w:lang w:eastAsia="es-ES"/>
               </w:rPr>
-              <w:t>Implementación de</w:t>
-            </w:r>
-            <w:r>
-              <w:rPr>
-                <w:rFonts w:eastAsia="Times New Roman" w:cstheme="minorHAnsi"/>
-                <w:lang w:eastAsia="es-ES"/>
-              </w:rPr>
-              <w:t xml:space="preserve">l </w:t>
+              <w:t xml:space="preserve">Implementación del </w:t>
             </w:r>
             <w:proofErr w:type="spellStart"/>
             <w:r>
@@ -9457,14 +10051,7 @@
                 <w:rFonts w:eastAsia="Times New Roman" w:cstheme="minorHAnsi"/>
                 <w:lang w:eastAsia="es-ES"/>
               </w:rPr>
-              <w:t xml:space="preserve"> y la primera población de la base de datos </w:t>
-            </w:r>
-            <w:r>
-              <w:rPr>
-                <w:rFonts w:eastAsia="Times New Roman" w:cstheme="minorHAnsi"/>
-                <w:lang w:eastAsia="es-ES"/>
-              </w:rPr>
-              <w:t xml:space="preserve">de la entidad </w:t>
+              <w:t xml:space="preserve"> y la primera población de la base de datos de la entidad </w:t>
             </w:r>
             <w:proofErr w:type="spellStart"/>
             <w:r>
@@ -9508,33 +10095,46 @@
                 <w:lang w:eastAsia="es-ES"/>
               </w:rPr>
             </w:pPr>
-          </w:p>
-        </w:tc>
-        <w:tc>
-          <w:tcPr>
-            <w:tcW w:w="0" w:type="auto"/>
-            <w:tcBorders>
-              <w:top w:val="single" w:sz="8" w:space="0" w:color="000000"/>
-              <w:left w:val="single" w:sz="8" w:space="0" w:color="000000"/>
-              <w:bottom w:val="single" w:sz="8" w:space="0" w:color="000000"/>
-              <w:right w:val="single" w:sz="8" w:space="0" w:color="000000"/>
-            </w:tcBorders>
-            <w:tcMar>
-              <w:top w:w="100" w:type="dxa"/>
-              <w:left w:w="100" w:type="dxa"/>
-              <w:bottom w:w="100" w:type="dxa"/>
-              <w:right w:w="100" w:type="dxa"/>
-            </w:tcMar>
-          </w:tcPr>
-          <w:p>
-            <w:pPr>
-              <w:spacing w:after="0" w:line="240" w:lineRule="auto"/>
-              <w:jc w:val="center"/>
-              <w:rPr>
-                <w:rFonts w:eastAsia="Times New Roman" w:cstheme="minorHAnsi"/>
-                <w:lang w:eastAsia="es-ES"/>
-              </w:rPr>
-            </w:pPr>
+            <w:r>
+              <w:rPr>
+                <w:rFonts w:eastAsia="Times New Roman" w:cstheme="minorHAnsi"/>
+                <w:lang w:eastAsia="es-ES"/>
+              </w:rPr>
+              <w:t>Completo</w:t>
+            </w:r>
+          </w:p>
+        </w:tc>
+        <w:tc>
+          <w:tcPr>
+            <w:tcW w:w="0" w:type="auto"/>
+            <w:tcBorders>
+              <w:top w:val="single" w:sz="8" w:space="0" w:color="000000"/>
+              <w:left w:val="single" w:sz="8" w:space="0" w:color="000000"/>
+              <w:bottom w:val="single" w:sz="8" w:space="0" w:color="000000"/>
+              <w:right w:val="single" w:sz="8" w:space="0" w:color="000000"/>
+            </w:tcBorders>
+            <w:tcMar>
+              <w:top w:w="100" w:type="dxa"/>
+              <w:left w:w="100" w:type="dxa"/>
+              <w:bottom w:w="100" w:type="dxa"/>
+              <w:right w:w="100" w:type="dxa"/>
+            </w:tcMar>
+          </w:tcPr>
+          <w:p>
+            <w:pPr>
+              <w:spacing w:after="0" w:line="240" w:lineRule="auto"/>
+              <w:rPr>
+                <w:rFonts w:eastAsia="Times New Roman" w:cstheme="minorHAnsi"/>
+                <w:lang w:eastAsia="es-ES"/>
+              </w:rPr>
+            </w:pPr>
+            <w:r>
+              <w:rPr>
+                <w:rFonts w:eastAsia="Times New Roman" w:cstheme="minorHAnsi"/>
+                <w:lang w:eastAsia="es-ES"/>
+              </w:rPr>
+              <w:t>Inseguridad a la hora calificar ciertos atributos</w:t>
+            </w:r>
           </w:p>
         </w:tc>
       </w:tr>
@@ -9595,6 +10195,29 @@
                 <w:lang w:eastAsia="es-ES"/>
               </w:rPr>
             </w:pPr>
+            <w:r>
+              <w:rPr>
+                <w:rFonts w:eastAsia="Times New Roman" w:cstheme="minorHAnsi"/>
+                <w:lang w:eastAsia="es-ES"/>
+              </w:rPr>
+              <w:t>Comprobación del funcionamiento de “</w:t>
+            </w:r>
+            <w:proofErr w:type="spellStart"/>
+            <w:r>
+              <w:rPr>
+                <w:rFonts w:eastAsia="Times New Roman" w:cstheme="minorHAnsi"/>
+                <w:lang w:eastAsia="es-ES"/>
+              </w:rPr>
+              <w:t>shout</w:t>
+            </w:r>
+            <w:proofErr w:type="spellEnd"/>
+            <w:r>
+              <w:rPr>
+                <w:rFonts w:eastAsia="Times New Roman" w:cstheme="minorHAnsi"/>
+                <w:lang w:eastAsia="es-ES"/>
+              </w:rPr>
+              <w:t>”</w:t>
+            </w:r>
           </w:p>
         </w:tc>
         <w:tc>
@@ -9704,6 +10327,29 @@
                 <w:lang w:eastAsia="es-ES"/>
               </w:rPr>
             </w:pPr>
+            <w:r>
+              <w:rPr>
+                <w:rFonts w:eastAsia="Times New Roman" w:cstheme="minorHAnsi"/>
+                <w:lang w:eastAsia="es-ES"/>
+              </w:rPr>
+              <w:t>Comprobación del funcionamiento de “</w:t>
+            </w:r>
+            <w:proofErr w:type="spellStart"/>
+            <w:r>
+              <w:rPr>
+                <w:rFonts w:eastAsia="Times New Roman" w:cstheme="minorHAnsi"/>
+                <w:lang w:eastAsia="es-ES"/>
+              </w:rPr>
+              <w:t>task</w:t>
+            </w:r>
+            <w:proofErr w:type="spellEnd"/>
+            <w:r>
+              <w:rPr>
+                <w:rFonts w:eastAsia="Times New Roman" w:cstheme="minorHAnsi"/>
+                <w:lang w:eastAsia="es-ES"/>
+              </w:rPr>
+              <w:t>”</w:t>
+            </w:r>
           </w:p>
         </w:tc>
         <w:tc>
@@ -10229,6 +10875,7 @@
           <w:lang w:eastAsia="es-ES"/>
         </w:rPr>
       </w:pPr>
+      <w:bookmarkStart w:id="11" w:name="_Toc67926048"/>
       <w:r>
         <w:rPr>
           <w:lang w:eastAsia="es-ES"/>
@@ -10236,6 +10883,7 @@
         <w:lastRenderedPageBreak/>
         <w:t>Francisco Javier Beltrán Rabadán</w:t>
       </w:r>
+      <w:bookmarkEnd w:id="11"/>
     </w:p>
     <w:p>
       <w:pPr>
@@ -10256,10 +10904,10 @@
         <w:tblLook w:val="04A0" w:firstRow="1" w:lastRow="0" w:firstColumn="1" w:lastColumn="0" w:noHBand="0" w:noVBand="1"/>
       </w:tblPr>
       <w:tblGrid>
-        <w:gridCol w:w="2050"/>
-        <w:gridCol w:w="3762"/>
+        <w:gridCol w:w="1567"/>
+        <w:gridCol w:w="3122"/>
         <w:gridCol w:w="1235"/>
-        <w:gridCol w:w="1437"/>
+        <w:gridCol w:w="2560"/>
       </w:tblGrid>
       <w:tr>
         <w:trPr>
@@ -10546,33 +11194,46 @@
                 <w:lang w:eastAsia="es-ES"/>
               </w:rPr>
             </w:pPr>
-          </w:p>
-        </w:tc>
-        <w:tc>
-          <w:tcPr>
-            <w:tcW w:w="0" w:type="auto"/>
-            <w:tcBorders>
-              <w:top w:val="single" w:sz="8" w:space="0" w:color="000000"/>
-              <w:left w:val="single" w:sz="8" w:space="0" w:color="000000"/>
-              <w:bottom w:val="single" w:sz="8" w:space="0" w:color="000000"/>
-              <w:right w:val="single" w:sz="8" w:space="0" w:color="000000"/>
-            </w:tcBorders>
-            <w:tcMar>
-              <w:top w:w="100" w:type="dxa"/>
-              <w:left w:w="100" w:type="dxa"/>
-              <w:bottom w:w="100" w:type="dxa"/>
-              <w:right w:w="100" w:type="dxa"/>
-            </w:tcMar>
-          </w:tcPr>
-          <w:p>
-            <w:pPr>
-              <w:spacing w:after="0" w:line="240" w:lineRule="auto"/>
-              <w:jc w:val="center"/>
-              <w:rPr>
-                <w:rFonts w:eastAsia="Times New Roman" w:cstheme="minorHAnsi"/>
-                <w:lang w:eastAsia="es-ES"/>
-              </w:rPr>
-            </w:pPr>
+            <w:r>
+              <w:rPr>
+                <w:rFonts w:eastAsia="Times New Roman" w:cstheme="minorHAnsi"/>
+                <w:lang w:eastAsia="es-ES"/>
+              </w:rPr>
+              <w:t>Completo</w:t>
+            </w:r>
+          </w:p>
+        </w:tc>
+        <w:tc>
+          <w:tcPr>
+            <w:tcW w:w="0" w:type="auto"/>
+            <w:tcBorders>
+              <w:top w:val="single" w:sz="8" w:space="0" w:color="000000"/>
+              <w:left w:val="single" w:sz="8" w:space="0" w:color="000000"/>
+              <w:bottom w:val="single" w:sz="8" w:space="0" w:color="000000"/>
+              <w:right w:val="single" w:sz="8" w:space="0" w:color="000000"/>
+            </w:tcBorders>
+            <w:tcMar>
+              <w:top w:w="100" w:type="dxa"/>
+              <w:left w:w="100" w:type="dxa"/>
+              <w:bottom w:w="100" w:type="dxa"/>
+              <w:right w:w="100" w:type="dxa"/>
+            </w:tcMar>
+          </w:tcPr>
+          <w:p>
+            <w:pPr>
+              <w:spacing w:after="0" w:line="240" w:lineRule="auto"/>
+              <w:rPr>
+                <w:rFonts w:eastAsia="Times New Roman" w:cstheme="minorHAnsi"/>
+                <w:lang w:eastAsia="es-ES"/>
+              </w:rPr>
+            </w:pPr>
+            <w:r>
+              <w:rPr>
+                <w:rFonts w:eastAsia="Times New Roman" w:cstheme="minorHAnsi"/>
+                <w:lang w:eastAsia="es-ES"/>
+              </w:rPr>
+              <w:t>Pequeño problema al intentar iniciar sesión con la cuenta de administrador</w:t>
+            </w:r>
           </w:p>
         </w:tc>
       </w:tr>
@@ -10654,39 +11315,60 @@
           <w:p>
             <w:pPr>
               <w:spacing w:after="0" w:line="240" w:lineRule="auto"/>
-              <w:jc w:val="center"/>
-              <w:rPr>
-                <w:rFonts w:eastAsia="Times New Roman" w:cstheme="minorHAnsi"/>
-                <w:lang w:eastAsia="es-ES"/>
-              </w:rPr>
-            </w:pPr>
-          </w:p>
-        </w:tc>
-        <w:tc>
-          <w:tcPr>
-            <w:tcW w:w="0" w:type="auto"/>
-            <w:tcBorders>
-              <w:top w:val="single" w:sz="8" w:space="0" w:color="000000"/>
-              <w:left w:val="single" w:sz="8" w:space="0" w:color="000000"/>
-              <w:bottom w:val="single" w:sz="8" w:space="0" w:color="000000"/>
-              <w:right w:val="single" w:sz="8" w:space="0" w:color="000000"/>
-            </w:tcBorders>
-            <w:tcMar>
-              <w:top w:w="100" w:type="dxa"/>
-              <w:left w:w="100" w:type="dxa"/>
-              <w:bottom w:w="100" w:type="dxa"/>
-              <w:right w:w="100" w:type="dxa"/>
-            </w:tcMar>
-          </w:tcPr>
-          <w:p>
-            <w:pPr>
-              <w:spacing w:after="0" w:line="240" w:lineRule="auto"/>
-              <w:jc w:val="center"/>
-              <w:rPr>
-                <w:rFonts w:eastAsia="Times New Roman" w:cstheme="minorHAnsi"/>
-                <w:lang w:eastAsia="es-ES"/>
-              </w:rPr>
-            </w:pPr>
+              <w:rPr>
+                <w:rFonts w:eastAsia="Times New Roman" w:cstheme="minorHAnsi"/>
+                <w:lang w:eastAsia="es-ES"/>
+              </w:rPr>
+            </w:pPr>
+          </w:p>
+        </w:tc>
+        <w:tc>
+          <w:tcPr>
+            <w:tcW w:w="0" w:type="auto"/>
+            <w:tcBorders>
+              <w:top w:val="single" w:sz="8" w:space="0" w:color="000000"/>
+              <w:left w:val="single" w:sz="8" w:space="0" w:color="000000"/>
+              <w:bottom w:val="single" w:sz="8" w:space="0" w:color="000000"/>
+              <w:right w:val="single" w:sz="8" w:space="0" w:color="000000"/>
+            </w:tcBorders>
+            <w:tcMar>
+              <w:top w:w="100" w:type="dxa"/>
+              <w:left w:w="100" w:type="dxa"/>
+              <w:bottom w:w="100" w:type="dxa"/>
+              <w:right w:w="100" w:type="dxa"/>
+            </w:tcMar>
+          </w:tcPr>
+          <w:p>
+            <w:pPr>
+              <w:spacing w:after="0" w:line="240" w:lineRule="auto"/>
+              <w:rPr>
+                <w:rFonts w:eastAsia="Times New Roman" w:cstheme="minorHAnsi"/>
+                <w:lang w:eastAsia="es-ES"/>
+              </w:rPr>
+            </w:pPr>
+            <w:r>
+              <w:rPr>
+                <w:rFonts w:eastAsia="Times New Roman" w:cstheme="minorHAnsi"/>
+                <w:lang w:eastAsia="es-ES"/>
+              </w:rPr>
+              <w:t xml:space="preserve">No está hecho el desplegable que permite acceder a las vistas sin cambiar manualmente la </w:t>
+            </w:r>
+            <w:proofErr w:type="spellStart"/>
+            <w:r>
+              <w:rPr>
+                <w:rFonts w:eastAsia="Times New Roman" w:cstheme="minorHAnsi"/>
+                <w:lang w:eastAsia="es-ES"/>
+              </w:rPr>
+              <w:t>url</w:t>
+            </w:r>
+            <w:proofErr w:type="spellEnd"/>
+            <w:r>
+              <w:rPr>
+                <w:rFonts w:eastAsia="Times New Roman" w:cstheme="minorHAnsi"/>
+                <w:lang w:eastAsia="es-ES"/>
+              </w:rPr>
+              <w:t>.</w:t>
+            </w:r>
           </w:p>
         </w:tc>
       </w:tr>
@@ -10742,6 +11424,13 @@
                 <w:lang w:eastAsia="es-ES"/>
               </w:rPr>
             </w:pPr>
+            <w:r>
+              <w:rPr>
+                <w:rFonts w:eastAsia="Times New Roman" w:cstheme="minorHAnsi"/>
+                <w:lang w:eastAsia="es-ES"/>
+              </w:rPr>
+              <w:t>Investigar cómo implementar restricciones y comportamientos de las vistas y controladores para distintos usuarios</w:t>
+            </w:r>
           </w:p>
         </w:tc>
         <w:tc>
@@ -11267,6 +11956,7 @@
           <w:lang w:eastAsia="es-ES"/>
         </w:rPr>
       </w:pPr>
+      <w:bookmarkStart w:id="12" w:name="_Toc67926049"/>
       <w:r>
         <w:rPr>
           <w:lang w:eastAsia="es-ES"/>
@@ -11274,6 +11964,7 @@
         <w:lastRenderedPageBreak/>
         <w:t>Matthew Bwye Lera</w:t>
       </w:r>
+      <w:bookmarkEnd w:id="12"/>
     </w:p>
     <w:p>
       <w:pPr>
@@ -11294,10 +11985,10 @@
         <w:tblLook w:val="04A0" w:firstRow="1" w:lastRow="0" w:firstColumn="1" w:lastColumn="0" w:noHBand="0" w:noVBand="1"/>
       </w:tblPr>
       <w:tblGrid>
-        <w:gridCol w:w="1467"/>
-        <w:gridCol w:w="4345"/>
-        <w:gridCol w:w="1235"/>
-        <w:gridCol w:w="1437"/>
+        <w:gridCol w:w="1383"/>
+        <w:gridCol w:w="3074"/>
+        <w:gridCol w:w="1296"/>
+        <w:gridCol w:w="2731"/>
       </w:tblGrid>
       <w:tr>
         <w:trPr>
@@ -11577,6 +12268,13 @@
                 <w:lang w:eastAsia="es-ES"/>
               </w:rPr>
             </w:pPr>
+            <w:r>
+              <w:rPr>
+                <w:rFonts w:eastAsia="Times New Roman" w:cstheme="minorHAnsi"/>
+                <w:lang w:eastAsia="es-ES"/>
+              </w:rPr>
+              <w:t>Completado</w:t>
+            </w:r>
           </w:p>
         </w:tc>
         <w:tc>
@@ -11724,12 +12422,18 @@
           <w:p>
             <w:pPr>
               <w:spacing w:after="0" w:line="240" w:lineRule="auto"/>
-              <w:jc w:val="center"/>
-              <w:rPr>
-                <w:rFonts w:eastAsia="Times New Roman" w:cstheme="minorHAnsi"/>
-                <w:lang w:eastAsia="es-ES"/>
-              </w:rPr>
-            </w:pPr>
+              <w:rPr>
+                <w:rFonts w:eastAsia="Times New Roman" w:cstheme="minorHAnsi"/>
+                <w:lang w:eastAsia="es-ES"/>
+              </w:rPr>
+            </w:pPr>
+            <w:r>
+              <w:rPr>
+                <w:rFonts w:eastAsia="Times New Roman" w:cstheme="minorHAnsi"/>
+                <w:lang w:eastAsia="es-ES"/>
+              </w:rPr>
+              <w:t>Completado</w:t>
+            </w:r>
           </w:p>
         </w:tc>
         <w:tc>
@@ -11846,33 +12550,79 @@
                 <w:lang w:eastAsia="es-ES"/>
               </w:rPr>
             </w:pPr>
-          </w:p>
-        </w:tc>
-        <w:tc>
-          <w:tcPr>
-            <w:tcW w:w="0" w:type="auto"/>
-            <w:tcBorders>
-              <w:top w:val="single" w:sz="8" w:space="0" w:color="000000"/>
-              <w:left w:val="single" w:sz="8" w:space="0" w:color="000000"/>
-              <w:bottom w:val="single" w:sz="8" w:space="0" w:color="000000"/>
-              <w:right w:val="single" w:sz="8" w:space="0" w:color="000000"/>
-            </w:tcBorders>
-            <w:tcMar>
-              <w:top w:w="100" w:type="dxa"/>
-              <w:left w:w="100" w:type="dxa"/>
-              <w:bottom w:w="100" w:type="dxa"/>
-              <w:right w:w="100" w:type="dxa"/>
-            </w:tcMar>
-            <w:hideMark/>
-          </w:tcPr>
-          <w:p>
-            <w:pPr>
-              <w:spacing w:after="0" w:line="240" w:lineRule="auto"/>
-              <w:rPr>
-                <w:rFonts w:eastAsia="Times New Roman" w:cstheme="minorHAnsi"/>
-                <w:lang w:eastAsia="es-ES"/>
-              </w:rPr>
-            </w:pPr>
+            <w:r>
+              <w:rPr>
+                <w:rFonts w:eastAsia="Times New Roman" w:cstheme="minorHAnsi"/>
+                <w:lang w:eastAsia="es-ES"/>
+              </w:rPr>
+              <w:t>Completado</w:t>
+            </w:r>
+          </w:p>
+        </w:tc>
+        <w:tc>
+          <w:tcPr>
+            <w:tcW w:w="0" w:type="auto"/>
+            <w:tcBorders>
+              <w:top w:val="single" w:sz="8" w:space="0" w:color="000000"/>
+              <w:left w:val="single" w:sz="8" w:space="0" w:color="000000"/>
+              <w:bottom w:val="single" w:sz="8" w:space="0" w:color="000000"/>
+              <w:right w:val="single" w:sz="8" w:space="0" w:color="000000"/>
+            </w:tcBorders>
+            <w:tcMar>
+              <w:top w:w="100" w:type="dxa"/>
+              <w:left w:w="100" w:type="dxa"/>
+              <w:bottom w:w="100" w:type="dxa"/>
+              <w:right w:w="100" w:type="dxa"/>
+            </w:tcMar>
+            <w:hideMark/>
+          </w:tcPr>
+          <w:p>
+            <w:pPr>
+              <w:spacing w:after="0" w:line="240" w:lineRule="auto"/>
+              <w:rPr>
+                <w:rFonts w:eastAsia="Times New Roman" w:cstheme="minorHAnsi"/>
+                <w:lang w:eastAsia="es-ES"/>
+              </w:rPr>
+            </w:pPr>
+            <w:r>
+              <w:rPr>
+                <w:rFonts w:eastAsia="Times New Roman" w:cstheme="minorHAnsi"/>
+                <w:lang w:eastAsia="es-ES"/>
+              </w:rPr>
+              <w:t xml:space="preserve">Necesitó revisar la funcionalidad del </w:t>
+            </w:r>
+            <w:proofErr w:type="spellStart"/>
+            <w:r>
+              <w:rPr>
+                <w:rFonts w:eastAsia="Times New Roman" w:cstheme="minorHAnsi"/>
+                <w:lang w:eastAsia="es-ES"/>
+              </w:rPr>
+              <w:t>mapped</w:t>
+            </w:r>
+            <w:proofErr w:type="spellEnd"/>
+            <w:r>
+              <w:rPr>
+                <w:rFonts w:eastAsia="Times New Roman" w:cstheme="minorHAnsi"/>
+                <w:lang w:eastAsia="es-ES"/>
+              </w:rPr>
+              <w:t xml:space="preserve"> </w:t>
+            </w:r>
+            <w:proofErr w:type="spellStart"/>
+            <w:r>
+              <w:rPr>
+                <w:rFonts w:eastAsia="Times New Roman" w:cstheme="minorHAnsi"/>
+                <w:lang w:eastAsia="es-ES"/>
+              </w:rPr>
+              <w:t>by</w:t>
+            </w:r>
+            <w:proofErr w:type="spellEnd"/>
+            <w:r>
+              <w:rPr>
+                <w:rFonts w:eastAsia="Times New Roman" w:cstheme="minorHAnsi"/>
+                <w:lang w:eastAsia="es-ES"/>
+              </w:rPr>
+              <w:t>. Además, quería aclarar más sus explicaciones para futuras reuniones</w:t>
+            </w:r>
           </w:p>
         </w:tc>
       </w:tr>
@@ -11928,6 +12678,29 @@
                 <w:lang w:eastAsia="es-ES"/>
               </w:rPr>
             </w:pPr>
+            <w:r>
+              <w:rPr>
+                <w:rFonts w:eastAsia="Times New Roman" w:cstheme="minorHAnsi"/>
+                <w:lang w:eastAsia="es-ES"/>
+              </w:rPr>
+              <w:t>Validaciones simples de la funcionalidad “</w:t>
+            </w:r>
+            <w:proofErr w:type="spellStart"/>
+            <w:r>
+              <w:rPr>
+                <w:rFonts w:eastAsia="Times New Roman" w:cstheme="minorHAnsi"/>
+                <w:lang w:eastAsia="es-ES"/>
+              </w:rPr>
+              <w:t>task</w:t>
+            </w:r>
+            <w:proofErr w:type="spellEnd"/>
+            <w:r>
+              <w:rPr>
+                <w:rFonts w:eastAsia="Times New Roman" w:cstheme="minorHAnsi"/>
+                <w:lang w:eastAsia="es-ES"/>
+              </w:rPr>
+              <w:t>”</w:t>
+            </w:r>
           </w:p>
         </w:tc>
         <w:tc>
@@ -12344,6 +13117,7 @@
           <w:lang w:eastAsia="es-ES"/>
         </w:rPr>
       </w:pPr>
+      <w:bookmarkStart w:id="13" w:name="_Toc67926050"/>
       <w:r>
         <w:rPr>
           <w:lang w:eastAsia="es-ES"/>
@@ -12351,6 +13125,7 @@
         <w:lastRenderedPageBreak/>
         <w:t>Pablo Colmenero Capote</w:t>
       </w:r>
+      <w:bookmarkEnd w:id="13"/>
     </w:p>
     <w:p>
       <w:pPr>
@@ -12371,8 +13146,8 @@
         <w:tblLook w:val="04A0" w:firstRow="1" w:lastRow="0" w:firstColumn="1" w:lastColumn="0" w:noHBand="0" w:noVBand="1"/>
       </w:tblPr>
       <w:tblGrid>
-        <w:gridCol w:w="1709"/>
-        <w:gridCol w:w="4103"/>
+        <w:gridCol w:w="1602"/>
+        <w:gridCol w:w="4210"/>
         <w:gridCol w:w="1235"/>
         <w:gridCol w:w="1437"/>
       </w:tblGrid>
@@ -12616,21 +13391,7 @@
                 <w:rFonts w:eastAsia="Times New Roman" w:cstheme="minorHAnsi"/>
                 <w:lang w:eastAsia="es-ES"/>
               </w:rPr>
-              <w:t>Implementación de</w:t>
-            </w:r>
-            <w:r>
-              <w:rPr>
-                <w:rFonts w:eastAsia="Times New Roman" w:cstheme="minorHAnsi"/>
-                <w:lang w:eastAsia="es-ES"/>
-              </w:rPr>
-              <w:t xml:space="preserve"> la funcionalidad de creado </w:t>
-            </w:r>
-            <w:r>
-              <w:rPr>
-                <w:rFonts w:eastAsia="Times New Roman" w:cstheme="minorHAnsi"/>
-                <w:lang w:eastAsia="es-ES"/>
-              </w:rPr>
-              <w:t xml:space="preserve">de la entidad </w:t>
+              <w:t xml:space="preserve">Implementación de la funcionalidad de creado de la entidad </w:t>
             </w:r>
             <w:proofErr w:type="spellStart"/>
             <w:r>
@@ -12761,6 +13522,13 @@
                 <w:lang w:eastAsia="es-ES"/>
               </w:rPr>
             </w:pPr>
+            <w:r>
+              <w:rPr>
+                <w:rFonts w:eastAsia="Times New Roman" w:cstheme="minorHAnsi"/>
+                <w:lang w:eastAsia="es-ES"/>
+              </w:rPr>
+              <w:t>Investigar cómo implementar restricciones y comportamientos de las vistas y controladores para distintos usuarios</w:t>
+            </w:r>
           </w:p>
         </w:tc>
         <w:tc>
@@ -13395,6 +14163,7 @@
           <w:lang w:eastAsia="es-ES"/>
         </w:rPr>
       </w:pPr>
+      <w:bookmarkStart w:id="14" w:name="_Toc67926051"/>
       <w:r>
         <w:rPr>
           <w:lang w:eastAsia="es-ES"/>
@@ -13402,6 +14171,7 @@
         <w:lastRenderedPageBreak/>
         <w:t>Guillermo López Rosado</w:t>
       </w:r>
+      <w:bookmarkEnd w:id="14"/>
     </w:p>
     <w:p>
       <w:pPr>
@@ -13938,6 +14708,45 @@
                 <w:lang w:eastAsia="es-ES"/>
               </w:rPr>
             </w:pPr>
+            <w:r>
+              <w:rPr>
+                <w:rFonts w:eastAsia="Times New Roman" w:cstheme="minorHAnsi"/>
+                <w:lang w:eastAsia="es-ES"/>
+              </w:rPr>
+              <w:t xml:space="preserve">Implementación de la funcionalidad </w:t>
+            </w:r>
+            <w:proofErr w:type="spellStart"/>
+            <w:r>
+              <w:rPr>
+                <w:rFonts w:eastAsia="Times New Roman" w:cstheme="minorHAnsi"/>
+                <w:lang w:eastAsia="es-ES"/>
+              </w:rPr>
+              <w:t>task</w:t>
+            </w:r>
+            <w:proofErr w:type="spellEnd"/>
+            <w:r>
+              <w:rPr>
+                <w:rFonts w:eastAsia="Times New Roman" w:cstheme="minorHAnsi"/>
+                <w:lang w:eastAsia="es-ES"/>
+              </w:rPr>
+              <w:t xml:space="preserve"> y </w:t>
+            </w:r>
+            <w:proofErr w:type="spellStart"/>
+            <w:r>
+              <w:rPr>
+                <w:rFonts w:eastAsia="Times New Roman" w:cstheme="minorHAnsi"/>
+                <w:lang w:eastAsia="es-ES"/>
+              </w:rPr>
+              <w:t>shout</w:t>
+            </w:r>
+            <w:proofErr w:type="spellEnd"/>
+            <w:r>
+              <w:rPr>
+                <w:rFonts w:eastAsia="Times New Roman" w:cstheme="minorHAnsi"/>
+                <w:lang w:eastAsia="es-ES"/>
+              </w:rPr>
+              <w:t xml:space="preserve"> para usuarios autenticados</w:t>
+            </w:r>
           </w:p>
         </w:tc>
         <w:tc>

</xml_diff>